<commit_message>
Cambios en los tests y en el plan de pruebas
</commit_message>
<xml_diff>
--- a/Docs/Test Plans/pi-2021-p02.docx
+++ b/Docs/Test Plans/pi-2021-p02.docx
@@ -62,7 +62,15 @@
         <w:jc w:val="both"/>
       </w:pPr>
       <w:r>
-        <w:t>Pruebas de integración: Estas pruebas tratan de verificar la interacción entre diferentes clases del proyecto. Se llevarán a cabo usando el framework J</w:t>
+        <w:t xml:space="preserve">Pruebas de integración: Estas pruebas tratan de verificar la interacción entre diferentes clases del proyecto. Se llevarán a cabo usando el </w:t>
+      </w:r>
+      <w:proofErr w:type="spellStart"/>
+      <w:r>
+        <w:t>framework</w:t>
+      </w:r>
+      <w:proofErr w:type="spellEnd"/>
+      <w:r>
+        <w:t xml:space="preserve"> J</w:t>
       </w:r>
       <w:r>
         <w:t>u</w:t>
@@ -84,7 +92,31 @@
         <w:jc w:val="both"/>
       </w:pPr>
       <w:r>
-        <w:t>Pruebas de interfaz de usuario (UI Tests): Estas pruebas se pueden ver cómo el nivel más avanzado de las pruebas de integración, cuando se prueban todos los componentes de la aplicación de manera conjunta. Se llevarán a cabo usando el framework Espresso.</w:t>
+        <w:t xml:space="preserve">Pruebas de interfaz de usuario (UI </w:t>
+      </w:r>
+      <w:proofErr w:type="spellStart"/>
+      <w:r>
+        <w:t>Tests</w:t>
+      </w:r>
+      <w:proofErr w:type="spellEnd"/>
+      <w:r>
+        <w:t xml:space="preserve">): Estas pruebas se pueden ver cómo el nivel más avanzado de las pruebas de integración, cuando se prueban todos los componentes de la aplicación de manera conjunta. Se llevarán a cabo usando el </w:t>
+      </w:r>
+      <w:proofErr w:type="spellStart"/>
+      <w:r>
+        <w:t>framework</w:t>
+      </w:r>
+      <w:proofErr w:type="spellEnd"/>
+      <w:r>
+        <w:t xml:space="preserve"> </w:t>
+      </w:r>
+      <w:proofErr w:type="spellStart"/>
+      <w:r>
+        <w:t>Espresso</w:t>
+      </w:r>
+      <w:proofErr w:type="spellEnd"/>
+      <w:r>
+        <w:t>.</w:t>
       </w:r>
     </w:p>
     <w:p>
@@ -159,13 +191,7 @@
         <w:rPr>
           <w:rFonts w:ascii="Calibri" w:hAnsi="Calibri" w:cs="Calibri"/>
         </w:rPr>
-        <w:t xml:space="preserve">A1. AC: </w:t>
-      </w:r>
-      <w:r>
-        <w:rPr>
-          <w:rFonts w:ascii="Calibri" w:hAnsi="Calibri" w:cs="Calibri"/>
-        </w:rPr>
-        <w:t>Mostrar lista</w:t>
+        <w:t>A1. AC: Mostrar lista</w:t>
       </w:r>
     </w:p>
     <w:p>
@@ -362,8 +388,13 @@
           </w:tcPr>
           <w:p>
             <w:r>
-              <w:t>A1.b</w:t>
+              <w:t>A</w:t>
             </w:r>
+            <w:proofErr w:type="gramStart"/>
+            <w:r>
+              <w:t>1.b</w:t>
+            </w:r>
+            <w:proofErr w:type="gramEnd"/>
           </w:p>
         </w:tc>
         <w:tc>
@@ -478,20 +509,6 @@
     </w:p>
     <w:p>
       <w:pPr>
-        <w:jc w:val="both"/>
-        <w:rPr>
-          <w:rFonts w:cs="Calibri"/>
-        </w:rPr>
-      </w:pPr>
-      <w:r>
-        <w:rPr>
-          <w:rFonts w:cs="Calibri"/>
-        </w:rPr>
-        <w:t>???????????</w:t>
-      </w:r>
-    </w:p>
-    <w:p>
-      <w:pPr>
         <w:autoSpaceDE w:val="0"/>
         <w:autoSpaceDN w:val="0"/>
         <w:adjustRightInd w:val="0"/>
@@ -510,29 +527,6 @@
           <w:bCs/>
         </w:rPr>
       </w:pPr>
-      <w:r>
-        <w:rPr>
-          <w:b/>
-          <w:bCs/>
-        </w:rPr>
-        <w:t>PRUEBAS DE INTEGRACIÓN</w:t>
-      </w:r>
-    </w:p>
-    <w:p>
-      <w:r>
-        <w:t>El orden de las pruebas y los casos de prueba a realizar sería</w:t>
-      </w:r>
-      <w:r>
-        <w:t xml:space="preserve"> el siguiente</w:t>
-      </w:r>
-      <w:r>
-        <w:t xml:space="preserve">: </w:t>
-      </w:r>
-    </w:p>
-    <w:p>
-      <w:r>
-        <w:t>¿???????????</w:t>
-      </w:r>
     </w:p>
     <w:p>
       <w:pPr>
@@ -572,11 +566,33 @@
           <w:rFonts w:cs="Calibri"/>
         </w:rPr>
       </w:pPr>
-      <w:r>
-        <w:rPr>
-          <w:rFonts w:cs="Calibri"/>
-        </w:rPr>
-        <w:t xml:space="preserve">ITIU.1a : Comprobación de que los elementos de background </w:t>
+      <w:proofErr w:type="gramStart"/>
+      <w:r>
+        <w:rPr>
+          <w:rFonts w:cs="Calibri"/>
+        </w:rPr>
+        <w:t>ITIU.1a :</w:t>
+      </w:r>
+      <w:proofErr w:type="gramEnd"/>
+      <w:r>
+        <w:rPr>
+          <w:rFonts w:cs="Calibri"/>
+        </w:rPr>
+        <w:t xml:space="preserve"> Comprobación de que los elementos de </w:t>
+      </w:r>
+      <w:proofErr w:type="spellStart"/>
+      <w:r>
+        <w:rPr>
+          <w:rFonts w:cs="Calibri"/>
+        </w:rPr>
+        <w:t>background</w:t>
+      </w:r>
+      <w:proofErr w:type="spellEnd"/>
+      <w:r>
+        <w:rPr>
+          <w:rFonts w:cs="Calibri"/>
+        </w:rPr>
+        <w:t xml:space="preserve"> </w:t>
       </w:r>
       <w:r>
         <w:rPr>
@@ -594,7 +610,35 @@
         <w:rPr>
           <w:rFonts w:cs="Calibri"/>
         </w:rPr>
-        <w:t xml:space="preserve">en la listView de gasolineras de la interfaz MainActivity </w:t>
+        <w:t xml:space="preserve">en la </w:t>
+      </w:r>
+      <w:proofErr w:type="spellStart"/>
+      <w:r>
+        <w:rPr>
+          <w:rFonts w:cs="Calibri"/>
+        </w:rPr>
+        <w:t>listView</w:t>
+      </w:r>
+      <w:proofErr w:type="spellEnd"/>
+      <w:r>
+        <w:rPr>
+          <w:rFonts w:cs="Calibri"/>
+        </w:rPr>
+        <w:t xml:space="preserve"> de gasolineras de la interfaz </w:t>
+      </w:r>
+      <w:proofErr w:type="spellStart"/>
+      <w:r>
+        <w:rPr>
+          <w:rFonts w:cs="Calibri"/>
+        </w:rPr>
+        <w:t>MainActivity</w:t>
+      </w:r>
+      <w:proofErr w:type="spellEnd"/>
+      <w:r>
+        <w:rPr>
+          <w:rFonts w:cs="Calibri"/>
+        </w:rPr>
+        <w:t xml:space="preserve"> </w:t>
       </w:r>
       <w:r>
         <w:rPr>
@@ -625,26 +669,33 @@
         <w:rPr>
           <w:rFonts w:cs="Calibri"/>
         </w:rPr>
-        <w:lastRenderedPageBreak/>
         <w:t>ITIU.1</w:t>
       </w:r>
-      <w:r>
-        <w:rPr>
-          <w:rFonts w:cs="Calibri"/>
-        </w:rPr>
-        <w:t>b</w:t>
-      </w:r>
-      <w:r>
-        <w:rPr>
-          <w:rFonts w:cs="Calibri"/>
-        </w:rPr>
-        <w:t xml:space="preserve"> : Comprobación de que los elementos de </w:t>
-      </w:r>
-      <w:r>
-        <w:rPr>
-          <w:rFonts w:cs="Calibri"/>
-        </w:rPr>
-        <w:t xml:space="preserve">tamaño de fuente y negrita </w:t>
+      <w:proofErr w:type="gramStart"/>
+      <w:r>
+        <w:rPr>
+          <w:rFonts w:cs="Calibri"/>
+        </w:rPr>
+        <w:t>b :</w:t>
+      </w:r>
+      <w:proofErr w:type="gramEnd"/>
+      <w:r>
+        <w:rPr>
+          <w:rFonts w:cs="Calibri"/>
+        </w:rPr>
+        <w:t xml:space="preserve"> Comprobación de que los elementos </w:t>
+      </w:r>
+      <w:r>
+        <w:rPr>
+          <w:rFonts w:cs="Calibri"/>
+        </w:rPr>
+        <w:t>de color</w:t>
+      </w:r>
+      <w:r>
+        <w:rPr>
+          <w:rFonts w:cs="Calibri"/>
+        </w:rPr>
+        <w:t xml:space="preserve"> de fuente </w:t>
       </w:r>
       <w:r>
         <w:rPr>
@@ -662,7 +713,19 @@
         <w:rPr>
           <w:rFonts w:cs="Calibri"/>
         </w:rPr>
-        <w:t xml:space="preserve"> cada gasolinera </w:t>
+        <w:t xml:space="preserve"> cada </w:t>
+      </w:r>
+      <w:r>
+        <w:rPr>
+          <w:rFonts w:cs="Calibri"/>
+        </w:rPr>
+        <w:t xml:space="preserve">tipo de gasolina de cada </w:t>
+      </w:r>
+      <w:r>
+        <w:rPr>
+          <w:rFonts w:cs="Calibri"/>
+        </w:rPr>
+        <w:t xml:space="preserve">gasolinera </w:t>
       </w:r>
       <w:r>
         <w:rPr>
@@ -674,7 +737,35 @@
         <w:rPr>
           <w:rFonts w:cs="Calibri"/>
         </w:rPr>
-        <w:t xml:space="preserve"> la listView de gasolineras de la interfaz MainActivity </w:t>
+        <w:t xml:space="preserve"> la </w:t>
+      </w:r>
+      <w:proofErr w:type="spellStart"/>
+      <w:r>
+        <w:rPr>
+          <w:rFonts w:cs="Calibri"/>
+        </w:rPr>
+        <w:t>listView</w:t>
+      </w:r>
+      <w:proofErr w:type="spellEnd"/>
+      <w:r>
+        <w:rPr>
+          <w:rFonts w:cs="Calibri"/>
+        </w:rPr>
+        <w:t xml:space="preserve"> de gasolineras de la interfaz </w:t>
+      </w:r>
+      <w:proofErr w:type="spellStart"/>
+      <w:r>
+        <w:rPr>
+          <w:rFonts w:cs="Calibri"/>
+        </w:rPr>
+        <w:t>MainActivity</w:t>
+      </w:r>
+      <w:proofErr w:type="spellEnd"/>
+      <w:r>
+        <w:rPr>
+          <w:rFonts w:cs="Calibri"/>
+        </w:rPr>
+        <w:t xml:space="preserve"> </w:t>
       </w:r>
       <w:r>
         <w:rPr>
@@ -729,6 +820,7 @@
               <w:rPr>
                 <w:rFonts w:cs="Calibri"/>
               </w:rPr>
+              <w:lastRenderedPageBreak/>
               <w:t>Identificador</w:t>
             </w:r>
           </w:p>
@@ -791,19 +883,7 @@
               <w:rPr>
                 <w:rFonts w:cs="Calibri"/>
               </w:rPr>
-              <w:t>ITIU</w:t>
-            </w:r>
-            <w:r>
-              <w:rPr>
-                <w:rFonts w:cs="Calibri"/>
-              </w:rPr>
-              <w:t>.1</w:t>
-            </w:r>
-            <w:r>
-              <w:rPr>
-                <w:rFonts w:cs="Calibri"/>
-              </w:rPr>
-              <w:t>a</w:t>
+              <w:t>ITIU.1a</w:t>
             </w:r>
           </w:p>
         </w:tc>
@@ -831,11 +911,39 @@
                 <w:rFonts w:cs="Calibri"/>
               </w:rPr>
             </w:pPr>
+            <w:proofErr w:type="spellStart"/>
             <w:r>
               <w:rPr>
                 <w:rFonts w:cs="Calibri"/>
               </w:rPr>
-              <w:t>Layout background color con color verde</w:t>
+              <w:t>Layout</w:t>
+            </w:r>
+            <w:proofErr w:type="spellEnd"/>
+            <w:r>
+              <w:rPr>
+                <w:rFonts w:cs="Calibri"/>
+              </w:rPr>
+              <w:t xml:space="preserve"> </w:t>
+            </w:r>
+            <w:proofErr w:type="spellStart"/>
+            <w:r>
+              <w:rPr>
+                <w:rFonts w:cs="Calibri"/>
+              </w:rPr>
+              <w:t>background</w:t>
+            </w:r>
+            <w:proofErr w:type="spellEnd"/>
+            <w:r>
+              <w:rPr>
+                <w:rFonts w:cs="Calibri"/>
+              </w:rPr>
+              <w:t xml:space="preserve"> color con color </w:t>
+            </w:r>
+            <w:r>
+              <w:rPr>
+                <w:rFonts w:cs="Calibri"/>
+              </w:rPr>
+              <w:t>amarillo</w:t>
             </w:r>
           </w:p>
         </w:tc>
@@ -891,7 +999,21 @@
               <w:rPr>
                 <w:rFonts w:cs="Calibri"/>
               </w:rPr>
-              <w:t>Precio del tipo de combustible de cada elemento de la listview en negrita y con un tamaño de X.</w:t>
+              <w:t xml:space="preserve">Precio del tipo de combustible de cada elemento de la </w:t>
+            </w:r>
+            <w:proofErr w:type="spellStart"/>
+            <w:r>
+              <w:rPr>
+                <w:rFonts w:cs="Calibri"/>
+              </w:rPr>
+              <w:t>listview</w:t>
+            </w:r>
+            <w:proofErr w:type="spellEnd"/>
+            <w:r>
+              <w:rPr>
+                <w:rFonts w:cs="Calibri"/>
+              </w:rPr>
+              <w:t xml:space="preserve"> en negrita y con un tamaño de X.</w:t>
             </w:r>
           </w:p>
         </w:tc>
@@ -953,18 +1075,7 @@
           <w:sz w:val="18"/>
           <w:szCs w:val="18"/>
         </w:rPr>
-        <w:t xml:space="preserve">de </w:t>
-      </w:r>
-      <w:r>
-        <w:rPr>
-          <w:rFonts w:ascii="Cambria" w:hAnsi="Cambria"/>
-          <w:b/>
-          <w:bCs/>
-          <w:color w:val="2E74B5" w:themeColor="accent5" w:themeShade="BF"/>
-          <w:sz w:val="18"/>
-          <w:szCs w:val="18"/>
-        </w:rPr>
-        <w:t>interfaz de usuario</w:t>
+        <w:t>de interfaz de usuario</w:t>
       </w:r>
     </w:p>
     <w:p>
@@ -977,9 +1088,6 @@
         <w:pStyle w:val="Prrafodelista"/>
         <w:jc w:val="both"/>
       </w:pPr>
-      <w:r>
-        <w:t>¿???????????????????</w:t>
-      </w:r>
     </w:p>
     <w:sectPr>
       <w:headerReference w:type="default" r:id="rId8"/>
@@ -2346,27 +2454,9 @@
   </w:num>
   <w:num w:numId="10">
     <w:abstractNumId w:val="9"/>
-    <w:lvlOverride w:ilvl="0"/>
-    <w:lvlOverride w:ilvl="1"/>
-    <w:lvlOverride w:ilvl="2"/>
-    <w:lvlOverride w:ilvl="3"/>
-    <w:lvlOverride w:ilvl="4"/>
-    <w:lvlOverride w:ilvl="5"/>
-    <w:lvlOverride w:ilvl="6"/>
-    <w:lvlOverride w:ilvl="7"/>
-    <w:lvlOverride w:ilvl="8"/>
   </w:num>
   <w:num w:numId="11">
     <w:abstractNumId w:val="10"/>
-    <w:lvlOverride w:ilvl="0"/>
-    <w:lvlOverride w:ilvl="1"/>
-    <w:lvlOverride w:ilvl="2"/>
-    <w:lvlOverride w:ilvl="3"/>
-    <w:lvlOverride w:ilvl="4"/>
-    <w:lvlOverride w:ilvl="5"/>
-    <w:lvlOverride w:ilvl="6"/>
-    <w:lvlOverride w:ilvl="7"/>
-    <w:lvlOverride w:ilvl="8"/>
   </w:num>
   <w:num w:numId="12">
     <w:abstractNumId w:val="1"/>

</xml_diff>